<commit_message>
Finished the scoring buttons below the video player.
</commit_message>
<xml_diff>
--- a/User Manual.docx
+++ b/User Manual.docx
@@ -10,220 +10,584 @@
       <w:r>
         <w:t>Video Player</w:t>
       </w:r>
-    </w:p>
-    <w:p>
-      <w:pPr>
-        <w:rPr>
-          <w:rFonts w:ascii="Times New Roman" w:hAnsi="Times New Roman" w:cs="Times New Roman"/>
-          <w:sz w:val="24"/>
-          <w:szCs w:val="24"/>
-        </w:rPr>
-      </w:pPr>
-      <w:r>
-        <w:rPr>
-          <w:rFonts w:ascii="Times New Roman" w:hAnsi="Times New Roman" w:cs="Times New Roman"/>
-          <w:sz w:val="24"/>
-          <w:szCs w:val="24"/>
-        </w:rPr>
-        <w:t>For the video player, on the video itself, are a set of default controls (similar to YouTube’</w:t>
-      </w:r>
-      <w:r>
-        <w:rPr>
-          <w:rFonts w:ascii="Times New Roman" w:hAnsi="Times New Roman" w:cs="Times New Roman"/>
-          <w:sz w:val="24"/>
-          <w:szCs w:val="24"/>
-        </w:rPr>
-        <w:t>s functionality). That is, the following default “in video” functionality is available:</w:t>
-      </w:r>
-    </w:p>
-    <w:p>
-      <w:pPr>
-        <w:pStyle w:val="ListParagraph"/>
-        <w:numPr>
-          <w:ilvl w:val="0"/>
-          <w:numId w:val="1"/>
-        </w:numPr>
-        <w:rPr>
-          <w:rFonts w:ascii="Times New Roman" w:hAnsi="Times New Roman" w:cs="Times New Roman"/>
-          <w:sz w:val="24"/>
-          <w:szCs w:val="24"/>
-        </w:rPr>
-      </w:pPr>
-      <w:r>
-        <w:rPr>
-          <w:rFonts w:ascii="Times New Roman" w:hAnsi="Times New Roman" w:cs="Times New Roman"/>
-          <w:sz w:val="24"/>
-          <w:szCs w:val="24"/>
-        </w:rPr>
-        <w:t>Clicking anywhere in the video to pause and un-pause the video</w:t>
-      </w:r>
-    </w:p>
-    <w:p>
-      <w:pPr>
-        <w:pStyle w:val="ListParagraph"/>
-        <w:numPr>
-          <w:ilvl w:val="0"/>
-          <w:numId w:val="1"/>
-        </w:numPr>
-        <w:rPr>
-          <w:rFonts w:ascii="Times New Roman" w:hAnsi="Times New Roman" w:cs="Times New Roman"/>
-          <w:sz w:val="24"/>
-          <w:szCs w:val="24"/>
-        </w:rPr>
-      </w:pPr>
-      <w:r>
-        <w:rPr>
-          <w:rFonts w:ascii="Times New Roman" w:hAnsi="Times New Roman" w:cs="Times New Roman"/>
-          <w:sz w:val="24"/>
-          <w:szCs w:val="24"/>
-        </w:rPr>
-        <w:t>Volume controls</w:t>
-      </w:r>
-    </w:p>
-    <w:p>
-      <w:pPr>
-        <w:pStyle w:val="ListParagraph"/>
-        <w:numPr>
-          <w:ilvl w:val="0"/>
-          <w:numId w:val="1"/>
-        </w:numPr>
-        <w:rPr>
-          <w:rFonts w:ascii="Times New Roman" w:hAnsi="Times New Roman" w:cs="Times New Roman"/>
-          <w:sz w:val="24"/>
-          <w:szCs w:val="24"/>
-        </w:rPr>
-      </w:pPr>
-      <w:r>
-        <w:rPr>
-          <w:rFonts w:ascii="Times New Roman" w:hAnsi="Times New Roman" w:cs="Times New Roman"/>
-          <w:sz w:val="24"/>
-          <w:szCs w:val="24"/>
-        </w:rPr>
-        <w:t>Full screen button</w:t>
-      </w:r>
-    </w:p>
-    <w:p>
-      <w:pPr>
-        <w:pStyle w:val="ListParagraph"/>
-        <w:numPr>
-          <w:ilvl w:val="0"/>
-          <w:numId w:val="1"/>
-        </w:numPr>
-        <w:rPr>
-          <w:rFonts w:ascii="Times New Roman" w:hAnsi="Times New Roman" w:cs="Times New Roman"/>
-          <w:sz w:val="24"/>
-          <w:szCs w:val="24"/>
-        </w:rPr>
-      </w:pPr>
-      <w:r>
-        <w:rPr>
-          <w:rFonts w:ascii="Times New Roman" w:hAnsi="Times New Roman" w:cs="Times New Roman"/>
-          <w:sz w:val="24"/>
-          <w:szCs w:val="24"/>
-        </w:rPr>
-        <w:t>Picture in Picture ability (the three vertical dots button)</w:t>
-      </w:r>
-    </w:p>
-    <w:p>
-      <w:pPr>
-        <w:pStyle w:val="ListParagraph"/>
-        <w:numPr>
-          <w:ilvl w:val="0"/>
-          <w:numId w:val="1"/>
-        </w:numPr>
-        <w:rPr>
-          <w:rFonts w:ascii="Times New Roman" w:hAnsi="Times New Roman" w:cs="Times New Roman"/>
-          <w:sz w:val="24"/>
-          <w:szCs w:val="24"/>
-        </w:rPr>
-      </w:pPr>
-      <w:r>
-        <w:rPr>
-          <w:rFonts w:ascii="Times New Roman" w:hAnsi="Times New Roman" w:cs="Times New Roman"/>
-          <w:sz w:val="24"/>
-          <w:szCs w:val="24"/>
-        </w:rPr>
-        <w:t xml:space="preserve">Using the left and right arrow keys to </w:t>
-      </w:r>
-      <w:r>
-        <w:rPr>
-          <w:rFonts w:ascii="Times New Roman" w:hAnsi="Times New Roman" w:cs="Times New Roman"/>
-          <w:sz w:val="24"/>
-          <w:szCs w:val="24"/>
-        </w:rPr>
-        <w:t xml:space="preserve">rewind </w:t>
-      </w:r>
-      <w:r>
-        <w:rPr>
-          <w:rFonts w:ascii="Times New Roman" w:hAnsi="Times New Roman" w:cs="Times New Roman"/>
-          <w:sz w:val="24"/>
-          <w:szCs w:val="24"/>
-        </w:rPr>
-        <w:t>and fast-forward the video, respectively</w:t>
-      </w:r>
-    </w:p>
-    <w:p>
-      <w:pPr>
-        <w:pStyle w:val="ListParagraph"/>
-        <w:numPr>
-          <w:ilvl w:val="0"/>
-          <w:numId w:val="1"/>
-        </w:numPr>
-        <w:rPr>
-          <w:rFonts w:ascii="Times New Roman" w:hAnsi="Times New Roman" w:cs="Times New Roman"/>
-          <w:sz w:val="24"/>
-          <w:szCs w:val="24"/>
-        </w:rPr>
-      </w:pPr>
-      <w:r>
-        <w:rPr>
-          <w:rFonts w:ascii="Times New Roman" w:hAnsi="Times New Roman" w:cs="Times New Roman"/>
-          <w:sz w:val="24"/>
-          <w:szCs w:val="24"/>
-        </w:rPr>
-        <w:t>Using the up and down arrow keys to increase and decrease the volume, respectively</w:t>
-      </w:r>
-    </w:p>
-    <w:p>
-      <w:pPr>
-        <w:pStyle w:val="ListParagraph"/>
-        <w:numPr>
-          <w:ilvl w:val="0"/>
-          <w:numId w:val="1"/>
-        </w:numPr>
-        <w:rPr>
-          <w:rFonts w:ascii="Times New Roman" w:hAnsi="Times New Roman" w:cs="Times New Roman"/>
-          <w:sz w:val="24"/>
-          <w:szCs w:val="24"/>
-        </w:rPr>
-      </w:pPr>
-      <w:r>
-        <w:rPr>
-          <w:rFonts w:ascii="Times New Roman" w:hAnsi="Times New Roman" w:cs="Times New Roman"/>
-          <w:sz w:val="24"/>
-          <w:szCs w:val="24"/>
-        </w:rPr>
-        <w:t>Pressing the space bar to pause and un-pause the video</w:t>
-      </w:r>
-    </w:p>
-    <w:p>
-      <w:pPr>
-        <w:rPr>
-          <w:rFonts w:ascii="Times New Roman" w:hAnsi="Times New Roman" w:cs="Times New Roman"/>
-          <w:sz w:val="24"/>
-          <w:szCs w:val="24"/>
-        </w:rPr>
-      </w:pPr>
-      <w:r>
-        <w:rPr>
-          <w:rFonts w:ascii="Times New Roman" w:hAnsi="Times New Roman" w:cs="Times New Roman"/>
-          <w:sz w:val="24"/>
-          <w:szCs w:val="24"/>
-        </w:rPr>
-        <w:t xml:space="preserve">Furthermore, as stated from the requirements, these functionalities are available from the individual buttons as well. </w:t>
-      </w:r>
       <w:bookmarkStart w:id="0" w:name="_GoBack"/>
       <w:bookmarkEnd w:id="0"/>
+    </w:p>
+    <w:p>
+      <w:pPr>
+        <w:rPr>
+          <w:rFonts w:ascii="Times New Roman" w:hAnsi="Times New Roman" w:cs="Times New Roman"/>
+          <w:sz w:val="24"/>
+          <w:szCs w:val="24"/>
+        </w:rPr>
+      </w:pPr>
+      <w:r>
+        <w:rPr>
+          <w:rFonts w:ascii="Times New Roman" w:hAnsi="Times New Roman" w:cs="Times New Roman"/>
+          <w:sz w:val="24"/>
+          <w:szCs w:val="24"/>
+        </w:rPr>
+        <w:t>For the video player, on the video itself, are a set of default controls (similar to YouTube’</w:t>
+      </w:r>
+      <w:r>
+        <w:rPr>
+          <w:rFonts w:ascii="Times New Roman" w:hAnsi="Times New Roman" w:cs="Times New Roman"/>
+          <w:sz w:val="24"/>
+          <w:szCs w:val="24"/>
+        </w:rPr>
+        <w:t>s functionality). That is, the following default “in video” functionality is available:</w:t>
+      </w:r>
+    </w:p>
+    <w:p>
+      <w:pPr>
+        <w:pStyle w:val="ListParagraph"/>
+        <w:numPr>
+          <w:ilvl w:val="0"/>
+          <w:numId w:val="1"/>
+        </w:numPr>
+        <w:rPr>
+          <w:rFonts w:ascii="Times New Roman" w:hAnsi="Times New Roman" w:cs="Times New Roman"/>
+          <w:sz w:val="24"/>
+          <w:szCs w:val="24"/>
+        </w:rPr>
+      </w:pPr>
+      <w:r>
+        <w:rPr>
+          <w:rFonts w:ascii="Times New Roman" w:hAnsi="Times New Roman" w:cs="Times New Roman"/>
+          <w:sz w:val="24"/>
+          <w:szCs w:val="24"/>
+        </w:rPr>
+        <w:t>Clicking anywhere in the video to pause and un-pause the video</w:t>
+      </w:r>
+    </w:p>
+    <w:p>
+      <w:pPr>
+        <w:pStyle w:val="ListParagraph"/>
+        <w:numPr>
+          <w:ilvl w:val="0"/>
+          <w:numId w:val="1"/>
+        </w:numPr>
+        <w:rPr>
+          <w:rFonts w:ascii="Times New Roman" w:hAnsi="Times New Roman" w:cs="Times New Roman"/>
+          <w:sz w:val="24"/>
+          <w:szCs w:val="24"/>
+        </w:rPr>
+      </w:pPr>
+      <w:r>
+        <w:rPr>
+          <w:rFonts w:ascii="Times New Roman" w:hAnsi="Times New Roman" w:cs="Times New Roman"/>
+          <w:sz w:val="24"/>
+          <w:szCs w:val="24"/>
+        </w:rPr>
+        <w:t>Volume controls</w:t>
+      </w:r>
+    </w:p>
+    <w:p>
+      <w:pPr>
+        <w:pStyle w:val="ListParagraph"/>
+        <w:numPr>
+          <w:ilvl w:val="0"/>
+          <w:numId w:val="1"/>
+        </w:numPr>
+        <w:rPr>
+          <w:rFonts w:ascii="Times New Roman" w:hAnsi="Times New Roman" w:cs="Times New Roman"/>
+          <w:sz w:val="24"/>
+          <w:szCs w:val="24"/>
+        </w:rPr>
+      </w:pPr>
+      <w:r>
+        <w:rPr>
+          <w:rFonts w:ascii="Times New Roman" w:hAnsi="Times New Roman" w:cs="Times New Roman"/>
+          <w:sz w:val="24"/>
+          <w:szCs w:val="24"/>
+        </w:rPr>
+        <w:t>Full screen button</w:t>
+      </w:r>
+    </w:p>
+    <w:p>
+      <w:pPr>
+        <w:pStyle w:val="ListParagraph"/>
+        <w:numPr>
+          <w:ilvl w:val="0"/>
+          <w:numId w:val="1"/>
+        </w:numPr>
+        <w:rPr>
+          <w:rFonts w:ascii="Times New Roman" w:hAnsi="Times New Roman" w:cs="Times New Roman"/>
+          <w:sz w:val="24"/>
+          <w:szCs w:val="24"/>
+        </w:rPr>
+      </w:pPr>
+      <w:r>
+        <w:rPr>
+          <w:rFonts w:ascii="Times New Roman" w:hAnsi="Times New Roman" w:cs="Times New Roman"/>
+          <w:sz w:val="24"/>
+          <w:szCs w:val="24"/>
+        </w:rPr>
+        <w:t>Picture in Picture ability (the three vertical dots button)</w:t>
+      </w:r>
+    </w:p>
+    <w:p>
+      <w:pPr>
+        <w:pStyle w:val="ListParagraph"/>
+        <w:numPr>
+          <w:ilvl w:val="0"/>
+          <w:numId w:val="1"/>
+        </w:numPr>
+        <w:rPr>
+          <w:rFonts w:ascii="Times New Roman" w:hAnsi="Times New Roman" w:cs="Times New Roman"/>
+          <w:sz w:val="24"/>
+          <w:szCs w:val="24"/>
+        </w:rPr>
+      </w:pPr>
+      <w:r>
+        <w:rPr>
+          <w:rFonts w:ascii="Times New Roman" w:hAnsi="Times New Roman" w:cs="Times New Roman"/>
+          <w:sz w:val="24"/>
+          <w:szCs w:val="24"/>
+        </w:rPr>
+        <w:t xml:space="preserve">Using the left and right arrow keys to </w:t>
+      </w:r>
+      <w:r>
+        <w:rPr>
+          <w:rFonts w:ascii="Times New Roman" w:hAnsi="Times New Roman" w:cs="Times New Roman"/>
+          <w:sz w:val="24"/>
+          <w:szCs w:val="24"/>
+        </w:rPr>
+        <w:t xml:space="preserve">rewind </w:t>
+      </w:r>
+      <w:r>
+        <w:rPr>
+          <w:rFonts w:ascii="Times New Roman" w:hAnsi="Times New Roman" w:cs="Times New Roman"/>
+          <w:sz w:val="24"/>
+          <w:szCs w:val="24"/>
+        </w:rPr>
+        <w:t>and fast-forward the video, respectively</w:t>
+      </w:r>
+    </w:p>
+    <w:p>
+      <w:pPr>
+        <w:pStyle w:val="ListParagraph"/>
+        <w:numPr>
+          <w:ilvl w:val="0"/>
+          <w:numId w:val="1"/>
+        </w:numPr>
+        <w:rPr>
+          <w:rFonts w:ascii="Times New Roman" w:hAnsi="Times New Roman" w:cs="Times New Roman"/>
+          <w:sz w:val="24"/>
+          <w:szCs w:val="24"/>
+        </w:rPr>
+      </w:pPr>
+      <w:r>
+        <w:rPr>
+          <w:rFonts w:ascii="Times New Roman" w:hAnsi="Times New Roman" w:cs="Times New Roman"/>
+          <w:sz w:val="24"/>
+          <w:szCs w:val="24"/>
+        </w:rPr>
+        <w:t>Using the up and down arrow keys to increase and decrease the volume, respectively</w:t>
+      </w:r>
+    </w:p>
+    <w:p>
+      <w:pPr>
+        <w:pStyle w:val="ListParagraph"/>
+        <w:numPr>
+          <w:ilvl w:val="0"/>
+          <w:numId w:val="1"/>
+        </w:numPr>
+        <w:rPr>
+          <w:rFonts w:ascii="Times New Roman" w:hAnsi="Times New Roman" w:cs="Times New Roman"/>
+          <w:sz w:val="24"/>
+          <w:szCs w:val="24"/>
+        </w:rPr>
+      </w:pPr>
+      <w:r>
+        <w:rPr>
+          <w:rFonts w:ascii="Times New Roman" w:hAnsi="Times New Roman" w:cs="Times New Roman"/>
+          <w:sz w:val="24"/>
+          <w:szCs w:val="24"/>
+        </w:rPr>
+        <w:t>Pressing the space bar to pause and un-pause the video</w:t>
+      </w:r>
+    </w:p>
+    <w:p>
+      <w:pPr>
+        <w:rPr>
+          <w:rFonts w:ascii="Times New Roman" w:hAnsi="Times New Roman" w:cs="Times New Roman"/>
+          <w:sz w:val="24"/>
+          <w:szCs w:val="24"/>
+        </w:rPr>
+      </w:pPr>
+      <w:r>
+        <w:rPr>
+          <w:rFonts w:ascii="Times New Roman" w:hAnsi="Times New Roman" w:cs="Times New Roman"/>
+          <w:sz w:val="24"/>
+          <w:szCs w:val="24"/>
+        </w:rPr>
+        <w:t xml:space="preserve">Furthermore, as stated from the requirements, these functionalities are available from the individual buttons as well. </w:t>
+      </w:r>
+      <w:r>
+        <w:rPr>
+          <w:rFonts w:ascii="Times New Roman" w:hAnsi="Times New Roman" w:cs="Times New Roman"/>
+          <w:sz w:val="24"/>
+          <w:szCs w:val="24"/>
+        </w:rPr>
+        <w:t>The buttons above the video are the “pre-scoring” video manipulation buttons. From the left to right, the buttons are as follows:</w:t>
+      </w:r>
+    </w:p>
+    <w:p>
+      <w:pPr>
+        <w:pStyle w:val="ListParagraph"/>
+        <w:numPr>
+          <w:ilvl w:val="0"/>
+          <w:numId w:val="2"/>
+        </w:numPr>
+        <w:rPr>
+          <w:rFonts w:ascii="Times New Roman" w:hAnsi="Times New Roman" w:cs="Times New Roman"/>
+          <w:sz w:val="24"/>
+          <w:szCs w:val="24"/>
+        </w:rPr>
+      </w:pPr>
+      <w:r>
+        <w:rPr>
+          <w:rFonts w:ascii="Times New Roman" w:hAnsi="Times New Roman" w:cs="Times New Roman"/>
+          <w:sz w:val="24"/>
+          <w:szCs w:val="24"/>
+        </w:rPr>
+        <w:t>Play button</w:t>
+      </w:r>
+    </w:p>
+    <w:p>
+      <w:pPr>
+        <w:pStyle w:val="ListParagraph"/>
+        <w:numPr>
+          <w:ilvl w:val="0"/>
+          <w:numId w:val="2"/>
+        </w:numPr>
+        <w:rPr>
+          <w:rFonts w:ascii="Times New Roman" w:hAnsi="Times New Roman" w:cs="Times New Roman"/>
+          <w:sz w:val="24"/>
+          <w:szCs w:val="24"/>
+        </w:rPr>
+      </w:pPr>
+      <w:r>
+        <w:rPr>
+          <w:rFonts w:ascii="Times New Roman" w:hAnsi="Times New Roman" w:cs="Times New Roman"/>
+          <w:sz w:val="24"/>
+          <w:szCs w:val="24"/>
+        </w:rPr>
+        <w:t>Pause button</w:t>
+      </w:r>
+    </w:p>
+    <w:p>
+      <w:pPr>
+        <w:pStyle w:val="ListParagraph"/>
+        <w:numPr>
+          <w:ilvl w:val="0"/>
+          <w:numId w:val="2"/>
+        </w:numPr>
+        <w:rPr>
+          <w:rFonts w:ascii="Times New Roman" w:hAnsi="Times New Roman" w:cs="Times New Roman"/>
+          <w:sz w:val="24"/>
+          <w:szCs w:val="24"/>
+        </w:rPr>
+      </w:pPr>
+      <w:r>
+        <w:rPr>
+          <w:rFonts w:ascii="Times New Roman" w:hAnsi="Times New Roman" w:cs="Times New Roman"/>
+          <w:sz w:val="24"/>
+          <w:szCs w:val="24"/>
+        </w:rPr>
+        <w:t>Stop button, which pauses and returns the video to the 0 second mark</w:t>
+      </w:r>
+    </w:p>
+    <w:p>
+      <w:pPr>
+        <w:pStyle w:val="ListParagraph"/>
+        <w:numPr>
+          <w:ilvl w:val="0"/>
+          <w:numId w:val="2"/>
+        </w:numPr>
+        <w:rPr>
+          <w:rFonts w:ascii="Times New Roman" w:hAnsi="Times New Roman" w:cs="Times New Roman"/>
+          <w:sz w:val="24"/>
+          <w:szCs w:val="24"/>
+        </w:rPr>
+      </w:pPr>
+      <w:r>
+        <w:rPr>
+          <w:rFonts w:ascii="Times New Roman" w:hAnsi="Times New Roman" w:cs="Times New Roman"/>
+          <w:sz w:val="24"/>
+          <w:szCs w:val="24"/>
+        </w:rPr>
+        <w:t>Skip backwards 10 seconds button</w:t>
+      </w:r>
+    </w:p>
+    <w:p>
+      <w:pPr>
+        <w:pStyle w:val="ListParagraph"/>
+        <w:numPr>
+          <w:ilvl w:val="0"/>
+          <w:numId w:val="2"/>
+        </w:numPr>
+        <w:rPr>
+          <w:rFonts w:ascii="Times New Roman" w:hAnsi="Times New Roman" w:cs="Times New Roman"/>
+          <w:sz w:val="24"/>
+          <w:szCs w:val="24"/>
+        </w:rPr>
+      </w:pPr>
+      <w:r>
+        <w:rPr>
+          <w:rFonts w:ascii="Times New Roman" w:hAnsi="Times New Roman" w:cs="Times New Roman"/>
+          <w:sz w:val="24"/>
+          <w:szCs w:val="24"/>
+        </w:rPr>
+        <w:t>Skip forwards 10 seconds button</w:t>
+      </w:r>
+    </w:p>
+    <w:p>
+      <w:pPr>
+        <w:pStyle w:val="ListParagraph"/>
+        <w:numPr>
+          <w:ilvl w:val="0"/>
+          <w:numId w:val="2"/>
+        </w:numPr>
+        <w:rPr>
+          <w:rFonts w:ascii="Times New Roman" w:hAnsi="Times New Roman" w:cs="Times New Roman"/>
+          <w:sz w:val="24"/>
+          <w:szCs w:val="24"/>
+        </w:rPr>
+      </w:pPr>
+      <w:r>
+        <w:rPr>
+          <w:rFonts w:ascii="Times New Roman" w:hAnsi="Times New Roman" w:cs="Times New Roman"/>
+          <w:sz w:val="24"/>
+          <w:szCs w:val="24"/>
+        </w:rPr>
+        <w:t>Decelerate time by 2x (minimum video speed is 0.0625x)</w:t>
+      </w:r>
+    </w:p>
+    <w:p>
+      <w:pPr>
+        <w:pStyle w:val="ListParagraph"/>
+        <w:numPr>
+          <w:ilvl w:val="0"/>
+          <w:numId w:val="2"/>
+        </w:numPr>
+        <w:rPr>
+          <w:rFonts w:ascii="Times New Roman" w:hAnsi="Times New Roman" w:cs="Times New Roman"/>
+          <w:sz w:val="24"/>
+          <w:szCs w:val="24"/>
+        </w:rPr>
+      </w:pPr>
+      <w:r>
+        <w:rPr>
+          <w:rFonts w:ascii="Times New Roman" w:hAnsi="Times New Roman" w:cs="Times New Roman"/>
+          <w:sz w:val="24"/>
+          <w:szCs w:val="24"/>
+        </w:rPr>
+        <w:t>Accelerate time by 2x (maximum video speed is 16x)</w:t>
+      </w:r>
+    </w:p>
+    <w:p>
+      <w:pPr>
+        <w:pStyle w:val="ListParagraph"/>
+        <w:numPr>
+          <w:ilvl w:val="0"/>
+          <w:numId w:val="2"/>
+        </w:numPr>
+        <w:rPr>
+          <w:rFonts w:ascii="Times New Roman" w:hAnsi="Times New Roman" w:cs="Times New Roman"/>
+          <w:sz w:val="24"/>
+          <w:szCs w:val="24"/>
+        </w:rPr>
+      </w:pPr>
+      <w:r>
+        <w:rPr>
+          <w:rFonts w:ascii="Times New Roman" w:hAnsi="Times New Roman" w:cs="Times New Roman"/>
+          <w:sz w:val="24"/>
+          <w:szCs w:val="24"/>
+        </w:rPr>
+        <w:t>A non-editable text field to show the current video speed</w:t>
+      </w:r>
+    </w:p>
+    <w:p>
+      <w:pPr>
+        <w:pStyle w:val="ListParagraph"/>
+        <w:numPr>
+          <w:ilvl w:val="0"/>
+          <w:numId w:val="2"/>
+        </w:numPr>
+        <w:rPr>
+          <w:rFonts w:ascii="Times New Roman" w:hAnsi="Times New Roman" w:cs="Times New Roman"/>
+          <w:sz w:val="24"/>
+          <w:szCs w:val="24"/>
+        </w:rPr>
+      </w:pPr>
+      <w:r>
+        <w:rPr>
+          <w:rFonts w:ascii="Times New Roman" w:hAnsi="Times New Roman" w:cs="Times New Roman"/>
+          <w:sz w:val="24"/>
+          <w:szCs w:val="24"/>
+        </w:rPr>
+        <w:t>The load video button. This button opens a file choosing dialog box</w:t>
+      </w:r>
+    </w:p>
+    <w:p>
+      <w:pPr>
+        <w:rPr>
+          <w:rFonts w:ascii="Times New Roman" w:hAnsi="Times New Roman" w:cs="Times New Roman"/>
+          <w:sz w:val="24"/>
+          <w:szCs w:val="24"/>
+        </w:rPr>
+      </w:pPr>
+      <w:r>
+        <w:rPr>
+          <w:rFonts w:ascii="Times New Roman" w:hAnsi="Times New Roman" w:cs="Times New Roman"/>
+          <w:sz w:val="24"/>
+          <w:szCs w:val="24"/>
+        </w:rPr>
+        <w:t xml:space="preserve">Unfortunately, due to security reasons of making a multi-browser application, all videos </w:t>
+      </w:r>
+      <w:r>
+        <w:rPr>
+          <w:rFonts w:ascii="Times New Roman" w:hAnsi="Times New Roman" w:cs="Times New Roman"/>
+          <w:b/>
+          <w:i/>
+          <w:sz w:val="24"/>
+          <w:szCs w:val="24"/>
+          <w:u w:val="single"/>
+        </w:rPr>
+        <w:t>must</w:t>
+      </w:r>
+      <w:r>
+        <w:rPr>
+          <w:rFonts w:ascii="Times New Roman" w:hAnsi="Times New Roman" w:cs="Times New Roman"/>
+          <w:sz w:val="24"/>
+          <w:szCs w:val="24"/>
+        </w:rPr>
+        <w:t xml:space="preserve"> be placed in the corresponding “Videos” folder. If not, it simply will not load the video.</w:t>
+      </w:r>
+      <w:r>
+        <w:rPr>
+          <w:rFonts w:ascii="Times New Roman" w:hAnsi="Times New Roman" w:cs="Times New Roman"/>
+          <w:sz w:val="24"/>
+          <w:szCs w:val="24"/>
+        </w:rPr>
+        <w:t xml:space="preserve"> </w:t>
+      </w:r>
+    </w:p>
+    <w:p>
+      <w:pPr>
+        <w:rPr>
+          <w:rFonts w:ascii="Times New Roman" w:hAnsi="Times New Roman" w:cs="Times New Roman"/>
+          <w:sz w:val="24"/>
+          <w:szCs w:val="24"/>
+        </w:rPr>
+      </w:pPr>
+      <w:r>
+        <w:rPr>
+          <w:rFonts w:ascii="Times New Roman" w:hAnsi="Times New Roman" w:cs="Times New Roman"/>
+          <w:sz w:val="24"/>
+          <w:szCs w:val="24"/>
+        </w:rPr>
+        <w:t>Next, the below video buttons are the “scoring” video manipulation buttons. From left to right, the items are as follows:</w:t>
+      </w:r>
+    </w:p>
+    <w:p>
+      <w:pPr>
+        <w:pStyle w:val="ListParagraph"/>
+        <w:numPr>
+          <w:ilvl w:val="0"/>
+          <w:numId w:val="3"/>
+        </w:numPr>
+        <w:rPr>
+          <w:rFonts w:ascii="Times New Roman" w:hAnsi="Times New Roman" w:cs="Times New Roman"/>
+          <w:sz w:val="24"/>
+          <w:szCs w:val="24"/>
+        </w:rPr>
+      </w:pPr>
+      <w:r>
+        <w:rPr>
+          <w:rFonts w:ascii="Times New Roman" w:hAnsi="Times New Roman" w:cs="Times New Roman"/>
+          <w:sz w:val="24"/>
+          <w:szCs w:val="24"/>
+        </w:rPr>
+        <w:t>The textbox for entering the scoring time in seconds</w:t>
+      </w:r>
+    </w:p>
+    <w:p>
+      <w:pPr>
+        <w:pStyle w:val="ListParagraph"/>
+        <w:numPr>
+          <w:ilvl w:val="0"/>
+          <w:numId w:val="3"/>
+        </w:numPr>
+        <w:rPr>
+          <w:rFonts w:ascii="Times New Roman" w:hAnsi="Times New Roman" w:cs="Times New Roman"/>
+          <w:sz w:val="24"/>
+          <w:szCs w:val="24"/>
+        </w:rPr>
+      </w:pPr>
+      <w:r>
+        <w:rPr>
+          <w:rFonts w:ascii="Times New Roman" w:hAnsi="Times New Roman" w:cs="Times New Roman"/>
+          <w:sz w:val="24"/>
+          <w:szCs w:val="24"/>
+        </w:rPr>
+        <w:t>The play button. This button starts the video at whatever point it currently is and starts the countdown to 0. Once the countdown hits 0, the video automatically pauses.</w:t>
+      </w:r>
+    </w:p>
+    <w:p>
+      <w:pPr>
+        <w:pStyle w:val="ListParagraph"/>
+        <w:numPr>
+          <w:ilvl w:val="0"/>
+          <w:numId w:val="3"/>
+        </w:numPr>
+        <w:rPr>
+          <w:rFonts w:ascii="Times New Roman" w:hAnsi="Times New Roman" w:cs="Times New Roman"/>
+          <w:sz w:val="24"/>
+          <w:szCs w:val="24"/>
+        </w:rPr>
+      </w:pPr>
+      <w:r>
+        <w:rPr>
+          <w:rFonts w:ascii="Times New Roman" w:hAnsi="Times New Roman" w:cs="Times New Roman"/>
+          <w:sz w:val="24"/>
+          <w:szCs w:val="24"/>
+        </w:rPr>
+        <w:t>The pause button. This button will pause both the video and the countdown timer.</w:t>
+      </w:r>
+    </w:p>
+    <w:p>
+      <w:pPr>
+        <w:pStyle w:val="ListParagraph"/>
+        <w:numPr>
+          <w:ilvl w:val="0"/>
+          <w:numId w:val="3"/>
+        </w:numPr>
+        <w:rPr>
+          <w:rFonts w:ascii="Times New Roman" w:hAnsi="Times New Roman" w:cs="Times New Roman"/>
+          <w:sz w:val="24"/>
+          <w:szCs w:val="24"/>
+        </w:rPr>
+      </w:pPr>
+      <w:r>
+        <w:rPr>
+          <w:rFonts w:ascii="Times New Roman" w:hAnsi="Times New Roman" w:cs="Times New Roman"/>
+          <w:sz w:val="24"/>
+          <w:szCs w:val="24"/>
+        </w:rPr>
+        <w:t>The stop button. This button will pause the video, return the video to the 0 second mark, and reset the timer to the previously entered time.</w:t>
+      </w:r>
+    </w:p>
+    <w:p>
+      <w:pPr>
+        <w:rPr>
+          <w:rFonts w:ascii="Times New Roman" w:hAnsi="Times New Roman" w:cs="Times New Roman"/>
+          <w:sz w:val="24"/>
+          <w:szCs w:val="24"/>
+        </w:rPr>
+      </w:pPr>
     </w:p>
     <w:sectPr>
       <w:pgSz w:w="12240" w:h="15840"/>
@@ -238,6 +602,119 @@
 <file path=word/numbering.xml><?xml version="1.0" encoding="utf-8"?>
 <w:numbering xmlns:wpc="http://schemas.microsoft.com/office/word/2010/wordprocessingCanvas" xmlns:cx="http://schemas.microsoft.com/office/drawing/2014/chartex" xmlns:mc="http://schemas.openxmlformats.org/markup-compatibility/2006" xmlns:o="urn:schemas-microsoft-com:office:office" xmlns:r="http://schemas.openxmlformats.org/officeDocument/2006/relationships" xmlns:m="http://schemas.openxmlformats.org/officeDocument/2006/math" xmlns:v="urn:schemas-microsoft-com:vml" xmlns:wp14="http://schemas.microsoft.com/office/word/2010/wordprocessingDrawing" xmlns:wp="http://schemas.openxmlformats.org/drawingml/2006/wordprocessingDrawing" xmlns:w10="urn:schemas-microsoft-com:office:word" xmlns:w="http://schemas.openxmlformats.org/wordprocessingml/2006/main" xmlns:w14="http://schemas.microsoft.com/office/word/2010/wordml" xmlns:w15="http://schemas.microsoft.com/office/word/2012/wordml" xmlns:w16se="http://schemas.microsoft.com/office/word/2015/wordml/symex" xmlns:wpg="http://schemas.microsoft.com/office/word/2010/wordprocessingGroup" xmlns:wpi="http://schemas.microsoft.com/office/word/2010/wordprocessingInk" xmlns:wne="http://schemas.microsoft.com/office/word/2006/wordml" xmlns:wps="http://schemas.microsoft.com/office/word/2010/wordprocessingShape" mc:Ignorable="w14 w15 w16se wp14">
   <w:abstractNum w:abstractNumId="0" w15:restartNumberingAfterBreak="0">
+    <w:nsid w:val="20324A08"/>
+    <w:multiLevelType w:val="hybridMultilevel"/>
+    <w:tmpl w:val="C3925E3C"/>
+    <w:lvl w:ilvl="0" w:tplc="04090001">
+      <w:start w:val="1"/>
+      <w:numFmt w:val="bullet"/>
+      <w:lvlText w:val=""/>
+      <w:lvlJc w:val="left"/>
+      <w:pPr>
+        <w:ind w:left="720" w:hanging="360"/>
+      </w:pPr>
+      <w:rPr>
+        <w:rFonts w:ascii="Symbol" w:hAnsi="Symbol" w:hint="default"/>
+      </w:rPr>
+    </w:lvl>
+    <w:lvl w:ilvl="1" w:tplc="04090003" w:tentative="1">
+      <w:start w:val="1"/>
+      <w:numFmt w:val="bullet"/>
+      <w:lvlText w:val="o"/>
+      <w:lvlJc w:val="left"/>
+      <w:pPr>
+        <w:ind w:left="1440" w:hanging="360"/>
+      </w:pPr>
+      <w:rPr>
+        <w:rFonts w:ascii="Courier New" w:hAnsi="Courier New" w:cs="Courier New" w:hint="default"/>
+      </w:rPr>
+    </w:lvl>
+    <w:lvl w:ilvl="2" w:tplc="04090005" w:tentative="1">
+      <w:start w:val="1"/>
+      <w:numFmt w:val="bullet"/>
+      <w:lvlText w:val=""/>
+      <w:lvlJc w:val="left"/>
+      <w:pPr>
+        <w:ind w:left="2160" w:hanging="360"/>
+      </w:pPr>
+      <w:rPr>
+        <w:rFonts w:ascii="Wingdings" w:hAnsi="Wingdings" w:hint="default"/>
+      </w:rPr>
+    </w:lvl>
+    <w:lvl w:ilvl="3" w:tplc="04090001" w:tentative="1">
+      <w:start w:val="1"/>
+      <w:numFmt w:val="bullet"/>
+      <w:lvlText w:val=""/>
+      <w:lvlJc w:val="left"/>
+      <w:pPr>
+        <w:ind w:left="2880" w:hanging="360"/>
+      </w:pPr>
+      <w:rPr>
+        <w:rFonts w:ascii="Symbol" w:hAnsi="Symbol" w:hint="default"/>
+      </w:rPr>
+    </w:lvl>
+    <w:lvl w:ilvl="4" w:tplc="04090003" w:tentative="1">
+      <w:start w:val="1"/>
+      <w:numFmt w:val="bullet"/>
+      <w:lvlText w:val="o"/>
+      <w:lvlJc w:val="left"/>
+      <w:pPr>
+        <w:ind w:left="3600" w:hanging="360"/>
+      </w:pPr>
+      <w:rPr>
+        <w:rFonts w:ascii="Courier New" w:hAnsi="Courier New" w:cs="Courier New" w:hint="default"/>
+      </w:rPr>
+    </w:lvl>
+    <w:lvl w:ilvl="5" w:tplc="04090005" w:tentative="1">
+      <w:start w:val="1"/>
+      <w:numFmt w:val="bullet"/>
+      <w:lvlText w:val=""/>
+      <w:lvlJc w:val="left"/>
+      <w:pPr>
+        <w:ind w:left="4320" w:hanging="360"/>
+      </w:pPr>
+      <w:rPr>
+        <w:rFonts w:ascii="Wingdings" w:hAnsi="Wingdings" w:hint="default"/>
+      </w:rPr>
+    </w:lvl>
+    <w:lvl w:ilvl="6" w:tplc="04090001" w:tentative="1">
+      <w:start w:val="1"/>
+      <w:numFmt w:val="bullet"/>
+      <w:lvlText w:val=""/>
+      <w:lvlJc w:val="left"/>
+      <w:pPr>
+        <w:ind w:left="5040" w:hanging="360"/>
+      </w:pPr>
+      <w:rPr>
+        <w:rFonts w:ascii="Symbol" w:hAnsi="Symbol" w:hint="default"/>
+      </w:rPr>
+    </w:lvl>
+    <w:lvl w:ilvl="7" w:tplc="04090003" w:tentative="1">
+      <w:start w:val="1"/>
+      <w:numFmt w:val="bullet"/>
+      <w:lvlText w:val="o"/>
+      <w:lvlJc w:val="left"/>
+      <w:pPr>
+        <w:ind w:left="5760" w:hanging="360"/>
+      </w:pPr>
+      <w:rPr>
+        <w:rFonts w:ascii="Courier New" w:hAnsi="Courier New" w:cs="Courier New" w:hint="default"/>
+      </w:rPr>
+    </w:lvl>
+    <w:lvl w:ilvl="8" w:tplc="04090005" w:tentative="1">
+      <w:start w:val="1"/>
+      <w:numFmt w:val="bullet"/>
+      <w:lvlText w:val=""/>
+      <w:lvlJc w:val="left"/>
+      <w:pPr>
+        <w:ind w:left="6480" w:hanging="360"/>
+      </w:pPr>
+      <w:rPr>
+        <w:rFonts w:ascii="Wingdings" w:hAnsi="Wingdings" w:hint="default"/>
+      </w:rPr>
+    </w:lvl>
+  </w:abstractNum>
+  <w:abstractNum w:abstractNumId="1" w15:restartNumberingAfterBreak="0">
     <w:nsid w:val="63EE7F5E"/>
     <w:multiLevelType w:val="hybridMultilevel"/>
     <w:tmpl w:val="19925E8C"/>
@@ -350,7 +827,126 @@
       </w:rPr>
     </w:lvl>
   </w:abstractNum>
+  <w:abstractNum w:abstractNumId="2" w15:restartNumberingAfterBreak="0">
+    <w:nsid w:val="67976C41"/>
+    <w:multiLevelType w:val="hybridMultilevel"/>
+    <w:tmpl w:val="8488F67C"/>
+    <w:lvl w:ilvl="0" w:tplc="04090001">
+      <w:start w:val="1"/>
+      <w:numFmt w:val="bullet"/>
+      <w:lvlText w:val=""/>
+      <w:lvlJc w:val="left"/>
+      <w:pPr>
+        <w:ind w:left="720" w:hanging="360"/>
+      </w:pPr>
+      <w:rPr>
+        <w:rFonts w:ascii="Symbol" w:hAnsi="Symbol" w:hint="default"/>
+      </w:rPr>
+    </w:lvl>
+    <w:lvl w:ilvl="1" w:tplc="04090003" w:tentative="1">
+      <w:start w:val="1"/>
+      <w:numFmt w:val="bullet"/>
+      <w:lvlText w:val="o"/>
+      <w:lvlJc w:val="left"/>
+      <w:pPr>
+        <w:ind w:left="1440" w:hanging="360"/>
+      </w:pPr>
+      <w:rPr>
+        <w:rFonts w:ascii="Courier New" w:hAnsi="Courier New" w:cs="Courier New" w:hint="default"/>
+      </w:rPr>
+    </w:lvl>
+    <w:lvl w:ilvl="2" w:tplc="04090005" w:tentative="1">
+      <w:start w:val="1"/>
+      <w:numFmt w:val="bullet"/>
+      <w:lvlText w:val=""/>
+      <w:lvlJc w:val="left"/>
+      <w:pPr>
+        <w:ind w:left="2160" w:hanging="360"/>
+      </w:pPr>
+      <w:rPr>
+        <w:rFonts w:ascii="Wingdings" w:hAnsi="Wingdings" w:hint="default"/>
+      </w:rPr>
+    </w:lvl>
+    <w:lvl w:ilvl="3" w:tplc="04090001" w:tentative="1">
+      <w:start w:val="1"/>
+      <w:numFmt w:val="bullet"/>
+      <w:lvlText w:val=""/>
+      <w:lvlJc w:val="left"/>
+      <w:pPr>
+        <w:ind w:left="2880" w:hanging="360"/>
+      </w:pPr>
+      <w:rPr>
+        <w:rFonts w:ascii="Symbol" w:hAnsi="Symbol" w:hint="default"/>
+      </w:rPr>
+    </w:lvl>
+    <w:lvl w:ilvl="4" w:tplc="04090003" w:tentative="1">
+      <w:start w:val="1"/>
+      <w:numFmt w:val="bullet"/>
+      <w:lvlText w:val="o"/>
+      <w:lvlJc w:val="left"/>
+      <w:pPr>
+        <w:ind w:left="3600" w:hanging="360"/>
+      </w:pPr>
+      <w:rPr>
+        <w:rFonts w:ascii="Courier New" w:hAnsi="Courier New" w:cs="Courier New" w:hint="default"/>
+      </w:rPr>
+    </w:lvl>
+    <w:lvl w:ilvl="5" w:tplc="04090005" w:tentative="1">
+      <w:start w:val="1"/>
+      <w:numFmt w:val="bullet"/>
+      <w:lvlText w:val=""/>
+      <w:lvlJc w:val="left"/>
+      <w:pPr>
+        <w:ind w:left="4320" w:hanging="360"/>
+      </w:pPr>
+      <w:rPr>
+        <w:rFonts w:ascii="Wingdings" w:hAnsi="Wingdings" w:hint="default"/>
+      </w:rPr>
+    </w:lvl>
+    <w:lvl w:ilvl="6" w:tplc="04090001" w:tentative="1">
+      <w:start w:val="1"/>
+      <w:numFmt w:val="bullet"/>
+      <w:lvlText w:val=""/>
+      <w:lvlJc w:val="left"/>
+      <w:pPr>
+        <w:ind w:left="5040" w:hanging="360"/>
+      </w:pPr>
+      <w:rPr>
+        <w:rFonts w:ascii="Symbol" w:hAnsi="Symbol" w:hint="default"/>
+      </w:rPr>
+    </w:lvl>
+    <w:lvl w:ilvl="7" w:tplc="04090003" w:tentative="1">
+      <w:start w:val="1"/>
+      <w:numFmt w:val="bullet"/>
+      <w:lvlText w:val="o"/>
+      <w:lvlJc w:val="left"/>
+      <w:pPr>
+        <w:ind w:left="5760" w:hanging="360"/>
+      </w:pPr>
+      <w:rPr>
+        <w:rFonts w:ascii="Courier New" w:hAnsi="Courier New" w:cs="Courier New" w:hint="default"/>
+      </w:rPr>
+    </w:lvl>
+    <w:lvl w:ilvl="8" w:tplc="04090005" w:tentative="1">
+      <w:start w:val="1"/>
+      <w:numFmt w:val="bullet"/>
+      <w:lvlText w:val=""/>
+      <w:lvlJc w:val="left"/>
+      <w:pPr>
+        <w:ind w:left="6480" w:hanging="360"/>
+      </w:pPr>
+      <w:rPr>
+        <w:rFonts w:ascii="Wingdings" w:hAnsi="Wingdings" w:hint="default"/>
+      </w:rPr>
+    </w:lvl>
+  </w:abstractNum>
   <w:num w:numId="1">
+    <w:abstractNumId w:val="1"/>
+  </w:num>
+  <w:num w:numId="2">
+    <w:abstractNumId w:val="2"/>
+  </w:num>
+  <w:num w:numId="3">
     <w:abstractNumId w:val="0"/>
   </w:num>
 </w:numbering>

</xml_diff>

<commit_message>
Added button to download video converter. Also updated the user manual on how to convert videos to the desired video type.
</commit_message>
<xml_diff>
--- a/User Manual.docx
+++ b/User Manual.docx
@@ -8,6 +8,540 @@
         <w:jc w:val="center"/>
       </w:pPr>
       <w:r>
+        <w:t>Video Conversion</w:t>
+      </w:r>
+    </w:p>
+    <w:p>
+      <w:pPr>
+        <w:rPr>
+          <w:rFonts w:ascii="Times New Roman" w:hAnsi="Times New Roman" w:cs="Times New Roman"/>
+          <w:sz w:val="24"/>
+          <w:szCs w:val="24"/>
+        </w:rPr>
+      </w:pPr>
+      <w:r>
+        <w:rPr>
+          <w:rFonts w:ascii="Times New Roman" w:hAnsi="Times New Roman" w:cs="Times New Roman"/>
+          <w:sz w:val="24"/>
+          <w:szCs w:val="24"/>
+        </w:rPr>
+        <w:t>In order to load the videos into the video player, they must be converted from .</w:t>
+      </w:r>
+      <w:proofErr w:type="spellStart"/>
+      <w:r>
+        <w:rPr>
+          <w:rFonts w:ascii="Times New Roman" w:hAnsi="Times New Roman" w:cs="Times New Roman"/>
+          <w:sz w:val="24"/>
+          <w:szCs w:val="24"/>
+        </w:rPr>
+        <w:t>wmv</w:t>
+      </w:r>
+      <w:proofErr w:type="spellEnd"/>
+      <w:r>
+        <w:rPr>
+          <w:rFonts w:ascii="Times New Roman" w:hAnsi="Times New Roman" w:cs="Times New Roman"/>
+          <w:sz w:val="24"/>
+          <w:szCs w:val="24"/>
+        </w:rPr>
+        <w:t xml:space="preserve"> or .</w:t>
+      </w:r>
+      <w:proofErr w:type="spellStart"/>
+      <w:r>
+        <w:rPr>
+          <w:rFonts w:ascii="Times New Roman" w:hAnsi="Times New Roman" w:cs="Times New Roman"/>
+          <w:sz w:val="24"/>
+          <w:szCs w:val="24"/>
+        </w:rPr>
+        <w:t>avi</w:t>
+      </w:r>
+      <w:proofErr w:type="spellEnd"/>
+      <w:r>
+        <w:rPr>
+          <w:rFonts w:ascii="Times New Roman" w:hAnsi="Times New Roman" w:cs="Times New Roman"/>
+          <w:sz w:val="24"/>
+          <w:szCs w:val="24"/>
+        </w:rPr>
+        <w:t xml:space="preserve"> to .mp4. To do this, we must download the software called “VLC Media Player” to convert one or more videos at a time. To start, click the button “Download Converter” at the top right of the app. Note that this requires an internet connection, if no connection is present please download this software ahead of time. </w:t>
+      </w:r>
+    </w:p>
+    <w:p>
+      <w:pPr>
+        <w:rPr>
+          <w:rFonts w:ascii="Times New Roman" w:hAnsi="Times New Roman" w:cs="Times New Roman"/>
+          <w:sz w:val="24"/>
+          <w:szCs w:val="24"/>
+        </w:rPr>
+      </w:pPr>
+      <w:r>
+        <w:rPr>
+          <w:rFonts w:ascii="Times New Roman" w:hAnsi="Times New Roman" w:cs="Times New Roman"/>
+          <w:sz w:val="24"/>
+          <w:szCs w:val="24"/>
+        </w:rPr>
+        <w:t>Once at the download page, you will see the following download button near the center of the screen. Click the down arrow on the right of the button to select your Operating System. Once selected, click the Download VLC button to download the software.</w:t>
+      </w:r>
+    </w:p>
+    <w:p>
+      <w:pPr>
+        <w:jc w:val="center"/>
+        <w:rPr>
+          <w:rFonts w:ascii="Times New Roman" w:hAnsi="Times New Roman" w:cs="Times New Roman"/>
+          <w:sz w:val="24"/>
+          <w:szCs w:val="24"/>
+        </w:rPr>
+      </w:pPr>
+      <w:r>
+        <w:rPr>
+          <w:rFonts w:ascii="Times New Roman" w:hAnsi="Times New Roman" w:cs="Times New Roman"/>
+          <w:noProof/>
+          <w:sz w:val="24"/>
+          <w:szCs w:val="24"/>
+        </w:rPr>
+        <w:drawing>
+          <wp:inline distT="0" distB="0" distL="0" distR="0">
+            <wp:extent cx="3648075" cy="1771650"/>
+            <wp:effectExtent l="0" t="0" r="9525" b="0"/>
+            <wp:docPr id="2" name="Picture 2"/>
+            <wp:cNvGraphicFramePr>
+              <a:graphicFrameLocks xmlns:a="http://schemas.openxmlformats.org/drawingml/2006/main" noChangeAspect="1"/>
+            </wp:cNvGraphicFramePr>
+            <a:graphic xmlns:a="http://schemas.openxmlformats.org/drawingml/2006/main">
+              <a:graphicData uri="http://schemas.openxmlformats.org/drawingml/2006/picture">
+                <pic:pic xmlns:pic="http://schemas.openxmlformats.org/drawingml/2006/picture">
+                  <pic:nvPicPr>
+                    <pic:cNvPr id="0" name="Picture 1"/>
+                    <pic:cNvPicPr>
+                      <a:picLocks noChangeAspect="1" noChangeArrowheads="1"/>
+                    </pic:cNvPicPr>
+                  </pic:nvPicPr>
+                  <pic:blipFill>
+                    <a:blip r:embed="rId5">
+                      <a:extLst>
+                        <a:ext uri="{28A0092B-C50C-407E-A947-70E740481C1C}">
+                          <a14:useLocalDpi xmlns:a14="http://schemas.microsoft.com/office/drawing/2010/main" val="0"/>
+                        </a:ext>
+                      </a:extLst>
+                    </a:blip>
+                    <a:srcRect/>
+                    <a:stretch>
+                      <a:fillRect/>
+                    </a:stretch>
+                  </pic:blipFill>
+                  <pic:spPr bwMode="auto">
+                    <a:xfrm>
+                      <a:off x="0" y="0"/>
+                      <a:ext cx="3648075" cy="1771650"/>
+                    </a:xfrm>
+                    <a:prstGeom prst="rect">
+                      <a:avLst/>
+                    </a:prstGeom>
+                    <a:noFill/>
+                    <a:ln>
+                      <a:noFill/>
+                    </a:ln>
+                  </pic:spPr>
+                </pic:pic>
+              </a:graphicData>
+            </a:graphic>
+          </wp:inline>
+        </w:drawing>
+      </w:r>
+    </w:p>
+    <w:p>
+      <w:pPr>
+        <w:rPr>
+          <w:rFonts w:ascii="Times New Roman" w:hAnsi="Times New Roman" w:cs="Times New Roman"/>
+          <w:sz w:val="24"/>
+          <w:szCs w:val="24"/>
+        </w:rPr>
+      </w:pPr>
+      <w:r>
+        <w:rPr>
+          <w:rFonts w:ascii="Times New Roman" w:hAnsi="Times New Roman" w:cs="Times New Roman"/>
+          <w:sz w:val="24"/>
+          <w:szCs w:val="24"/>
+        </w:rPr>
+        <w:t>Install the software by following the prompts. You may install it wherever you wish. Once installed, there should be a new icon on your desktop of a traffic cone as shown below.</w:t>
+      </w:r>
+    </w:p>
+    <w:p>
+      <w:pPr>
+        <w:jc w:val="center"/>
+        <w:rPr>
+          <w:rFonts w:ascii="Times New Roman" w:hAnsi="Times New Roman" w:cs="Times New Roman"/>
+          <w:sz w:val="24"/>
+          <w:szCs w:val="24"/>
+        </w:rPr>
+      </w:pPr>
+      <w:r>
+        <w:rPr>
+          <w:rFonts w:ascii="Times New Roman" w:hAnsi="Times New Roman" w:cs="Times New Roman"/>
+          <w:noProof/>
+          <w:sz w:val="24"/>
+          <w:szCs w:val="24"/>
+        </w:rPr>
+        <w:drawing>
+          <wp:inline distT="0" distB="0" distL="0" distR="0">
+            <wp:extent cx="657225" cy="904875"/>
+            <wp:effectExtent l="0" t="0" r="9525" b="9525"/>
+            <wp:docPr id="3" name="Picture 3"/>
+            <wp:cNvGraphicFramePr>
+              <a:graphicFrameLocks xmlns:a="http://schemas.openxmlformats.org/drawingml/2006/main" noChangeAspect="1"/>
+            </wp:cNvGraphicFramePr>
+            <a:graphic xmlns:a="http://schemas.openxmlformats.org/drawingml/2006/main">
+              <a:graphicData uri="http://schemas.openxmlformats.org/drawingml/2006/picture">
+                <pic:pic xmlns:pic="http://schemas.openxmlformats.org/drawingml/2006/picture">
+                  <pic:nvPicPr>
+                    <pic:cNvPr id="0" name="Picture 2"/>
+                    <pic:cNvPicPr>
+                      <a:picLocks noChangeAspect="1" noChangeArrowheads="1"/>
+                    </pic:cNvPicPr>
+                  </pic:nvPicPr>
+                  <pic:blipFill>
+                    <a:blip r:embed="rId6">
+                      <a:extLst>
+                        <a:ext uri="{28A0092B-C50C-407E-A947-70E740481C1C}">
+                          <a14:useLocalDpi xmlns:a14="http://schemas.microsoft.com/office/drawing/2010/main" val="0"/>
+                        </a:ext>
+                      </a:extLst>
+                    </a:blip>
+                    <a:srcRect/>
+                    <a:stretch>
+                      <a:fillRect/>
+                    </a:stretch>
+                  </pic:blipFill>
+                  <pic:spPr bwMode="auto">
+                    <a:xfrm>
+                      <a:off x="0" y="0"/>
+                      <a:ext cx="657225" cy="904875"/>
+                    </a:xfrm>
+                    <a:prstGeom prst="rect">
+                      <a:avLst/>
+                    </a:prstGeom>
+                    <a:noFill/>
+                    <a:ln>
+                      <a:noFill/>
+                    </a:ln>
+                  </pic:spPr>
+                </pic:pic>
+              </a:graphicData>
+            </a:graphic>
+          </wp:inline>
+        </w:drawing>
+      </w:r>
+    </w:p>
+    <w:p>
+      <w:pPr>
+        <w:rPr>
+          <w:rFonts w:ascii="Times New Roman" w:hAnsi="Times New Roman" w:cs="Times New Roman"/>
+          <w:sz w:val="24"/>
+          <w:szCs w:val="24"/>
+        </w:rPr>
+      </w:pPr>
+      <w:r>
+        <w:rPr>
+          <w:rFonts w:ascii="Times New Roman" w:hAnsi="Times New Roman" w:cs="Times New Roman"/>
+          <w:sz w:val="24"/>
+          <w:szCs w:val="24"/>
+        </w:rPr>
+        <w:t>Open the program to find the following screen.</w:t>
+      </w:r>
+    </w:p>
+    <w:p>
+      <w:pPr>
+        <w:jc w:val="center"/>
+        <w:rPr>
+          <w:rFonts w:ascii="Times New Roman" w:hAnsi="Times New Roman" w:cs="Times New Roman"/>
+          <w:sz w:val="24"/>
+          <w:szCs w:val="24"/>
+        </w:rPr>
+      </w:pPr>
+      <w:r>
+        <w:rPr>
+          <w:noProof/>
+        </w:rPr>
+        <w:lastRenderedPageBreak/>
+        <w:drawing>
+          <wp:inline distT="0" distB="0" distL="0" distR="0" wp14:anchorId="4A0C1A75" wp14:editId="71DA94B2">
+            <wp:extent cx="4381500" cy="3289764"/>
+            <wp:effectExtent l="0" t="0" r="0" b="6350"/>
+            <wp:docPr id="1" name="Picture 1"/>
+            <wp:cNvGraphicFramePr>
+              <a:graphicFrameLocks xmlns:a="http://schemas.openxmlformats.org/drawingml/2006/main" noChangeAspect="1"/>
+            </wp:cNvGraphicFramePr>
+            <a:graphic xmlns:a="http://schemas.openxmlformats.org/drawingml/2006/main">
+              <a:graphicData uri="http://schemas.openxmlformats.org/drawingml/2006/picture">
+                <pic:pic xmlns:pic="http://schemas.openxmlformats.org/drawingml/2006/picture">
+                  <pic:nvPicPr>
+                    <pic:cNvPr id="1" name=""/>
+                    <pic:cNvPicPr/>
+                  </pic:nvPicPr>
+                  <pic:blipFill>
+                    <a:blip r:embed="rId7"/>
+                    <a:stretch>
+                      <a:fillRect/>
+                    </a:stretch>
+                  </pic:blipFill>
+                  <pic:spPr>
+                    <a:xfrm>
+                      <a:off x="0" y="0"/>
+                      <a:ext cx="4414840" cy="3314797"/>
+                    </a:xfrm>
+                    <a:prstGeom prst="rect">
+                      <a:avLst/>
+                    </a:prstGeom>
+                  </pic:spPr>
+                </pic:pic>
+              </a:graphicData>
+            </a:graphic>
+          </wp:inline>
+        </w:drawing>
+      </w:r>
+    </w:p>
+    <w:p>
+      <w:pPr>
+        <w:rPr>
+          <w:rFonts w:ascii="Times New Roman" w:hAnsi="Times New Roman" w:cs="Times New Roman"/>
+          <w:sz w:val="24"/>
+          <w:szCs w:val="24"/>
+        </w:rPr>
+      </w:pPr>
+      <w:r>
+        <w:rPr>
+          <w:rFonts w:ascii="Times New Roman" w:hAnsi="Times New Roman" w:cs="Times New Roman"/>
+          <w:sz w:val="24"/>
+          <w:szCs w:val="24"/>
+        </w:rPr>
+        <w:t>To convert one or more videos, follow this procedure:</w:t>
+      </w:r>
+    </w:p>
+    <w:p>
+      <w:pPr>
+        <w:pStyle w:val="ListParagraph"/>
+        <w:numPr>
+          <w:ilvl w:val="0"/>
+          <w:numId w:val="4"/>
+        </w:numPr>
+        <w:rPr>
+          <w:rFonts w:ascii="Times New Roman" w:hAnsi="Times New Roman" w:cs="Times New Roman"/>
+          <w:sz w:val="24"/>
+          <w:szCs w:val="24"/>
+        </w:rPr>
+      </w:pPr>
+      <w:r>
+        <w:rPr>
+          <w:rFonts w:ascii="Times New Roman" w:hAnsi="Times New Roman" w:cs="Times New Roman"/>
+          <w:sz w:val="24"/>
+          <w:szCs w:val="24"/>
+        </w:rPr>
+        <w:t>Click “Media” at the top left of the program. Then click “Convert / Save…”</w:t>
+      </w:r>
+    </w:p>
+    <w:p>
+      <w:pPr>
+        <w:pStyle w:val="ListParagraph"/>
+        <w:numPr>
+          <w:ilvl w:val="0"/>
+          <w:numId w:val="4"/>
+        </w:numPr>
+        <w:rPr>
+          <w:rFonts w:ascii="Times New Roman" w:hAnsi="Times New Roman" w:cs="Times New Roman"/>
+          <w:sz w:val="24"/>
+          <w:szCs w:val="24"/>
+        </w:rPr>
+      </w:pPr>
+      <w:r>
+        <w:rPr>
+          <w:rFonts w:ascii="Times New Roman" w:hAnsi="Times New Roman" w:cs="Times New Roman"/>
+          <w:sz w:val="24"/>
+          <w:szCs w:val="24"/>
+        </w:rPr>
+        <w:t>In the new window, click “+ Add…” on the right side to open a file choosing dialog window.</w:t>
+      </w:r>
+    </w:p>
+    <w:p>
+      <w:pPr>
+        <w:pStyle w:val="ListParagraph"/>
+        <w:numPr>
+          <w:ilvl w:val="0"/>
+          <w:numId w:val="4"/>
+        </w:numPr>
+        <w:rPr>
+          <w:rFonts w:ascii="Times New Roman" w:hAnsi="Times New Roman" w:cs="Times New Roman"/>
+          <w:sz w:val="24"/>
+          <w:szCs w:val="24"/>
+        </w:rPr>
+      </w:pPr>
+      <w:r>
+        <w:rPr>
+          <w:rFonts w:ascii="Times New Roman" w:hAnsi="Times New Roman" w:cs="Times New Roman"/>
+          <w:sz w:val="24"/>
+          <w:szCs w:val="24"/>
+        </w:rPr>
+        <w:t>Navigate</w:t>
+      </w:r>
+      <w:r>
+        <w:rPr>
+          <w:rFonts w:ascii="Times New Roman" w:hAnsi="Times New Roman" w:cs="Times New Roman"/>
+          <w:sz w:val="24"/>
+          <w:szCs w:val="24"/>
+        </w:rPr>
+        <w:t xml:space="preserve"> to the location of the videos you wish to convert. Then, select them all by simply highlighting all the videos in the folder. Then click “Open” at the bottom left of the dialog box.</w:t>
+      </w:r>
+    </w:p>
+    <w:p>
+      <w:pPr>
+        <w:pStyle w:val="ListParagraph"/>
+        <w:numPr>
+          <w:ilvl w:val="0"/>
+          <w:numId w:val="4"/>
+        </w:numPr>
+        <w:rPr>
+          <w:rFonts w:ascii="Times New Roman" w:hAnsi="Times New Roman" w:cs="Times New Roman"/>
+          <w:sz w:val="24"/>
+          <w:szCs w:val="24"/>
+        </w:rPr>
+      </w:pPr>
+      <w:r>
+        <w:rPr>
+          <w:rFonts w:ascii="Times New Roman" w:hAnsi="Times New Roman" w:cs="Times New Roman"/>
+          <w:sz w:val="24"/>
+          <w:szCs w:val="24"/>
+        </w:rPr>
+        <w:t>The file choosing dialog window should be closed now. You should see the videos you selected in the File Selection box. Now, click “Convert / Save” at the bottom right of this window.</w:t>
+      </w:r>
+    </w:p>
+    <w:p>
+      <w:pPr>
+        <w:pStyle w:val="ListParagraph"/>
+        <w:numPr>
+          <w:ilvl w:val="0"/>
+          <w:numId w:val="4"/>
+        </w:numPr>
+        <w:rPr>
+          <w:rFonts w:ascii="Times New Roman" w:hAnsi="Times New Roman" w:cs="Times New Roman"/>
+          <w:sz w:val="24"/>
+          <w:szCs w:val="24"/>
+        </w:rPr>
+      </w:pPr>
+      <w:r>
+        <w:rPr>
+          <w:rFonts w:ascii="Times New Roman" w:hAnsi="Times New Roman" w:cs="Times New Roman"/>
+          <w:sz w:val="24"/>
+          <w:szCs w:val="24"/>
+        </w:rPr>
+        <w:t>A new window should open. In this window, in the center, a dropdown box should be present with three buttons next to it. Click this dropdown box and find the option “Video for MPEG4 720p TV/device” and select it.</w:t>
+      </w:r>
+    </w:p>
+    <w:p>
+      <w:pPr>
+        <w:pStyle w:val="ListParagraph"/>
+        <w:numPr>
+          <w:ilvl w:val="0"/>
+          <w:numId w:val="4"/>
+        </w:numPr>
+        <w:rPr>
+          <w:rFonts w:ascii="Times New Roman" w:hAnsi="Times New Roman" w:cs="Times New Roman"/>
+          <w:sz w:val="24"/>
+          <w:szCs w:val="24"/>
+        </w:rPr>
+      </w:pPr>
+      <w:r>
+        <w:rPr>
+          <w:rFonts w:ascii="Times New Roman" w:hAnsi="Times New Roman" w:cs="Times New Roman"/>
+          <w:sz w:val="24"/>
+          <w:szCs w:val="24"/>
+        </w:rPr>
+        <w:t>Finally, click the “Start” button at the bottom right of the window.</w:t>
+      </w:r>
+    </w:p>
+    <w:p>
+      <w:pPr>
+        <w:pStyle w:val="ListParagraph"/>
+        <w:numPr>
+          <w:ilvl w:val="0"/>
+          <w:numId w:val="4"/>
+        </w:numPr>
+        <w:rPr>
+          <w:rFonts w:ascii="Times New Roman" w:hAnsi="Times New Roman" w:cs="Times New Roman"/>
+          <w:sz w:val="24"/>
+          <w:szCs w:val="24"/>
+        </w:rPr>
+      </w:pPr>
+      <w:r>
+        <w:rPr>
+          <w:rFonts w:ascii="Times New Roman" w:hAnsi="Times New Roman" w:cs="Times New Roman"/>
+          <w:sz w:val="24"/>
+          <w:szCs w:val="24"/>
+        </w:rPr>
+        <w:t>Now, the videos will be converting. You can see the progress of the conversion from the timer bar at the bottom of the VLC Media Player window. This bar has to fill up once for every video selected. Once all videos are finished converting, the timer will revert to what it looked like in the starting image above with “</w:t>
+      </w:r>
+      <w:proofErr w:type="gramStart"/>
+      <w:r>
+        <w:rPr>
+          <w:rFonts w:ascii="Times New Roman" w:hAnsi="Times New Roman" w:cs="Times New Roman"/>
+          <w:sz w:val="24"/>
+          <w:szCs w:val="24"/>
+        </w:rPr>
+        <w:t>--:--</w:t>
+      </w:r>
+      <w:proofErr w:type="gramEnd"/>
+      <w:r>
+        <w:rPr>
+          <w:rFonts w:ascii="Times New Roman" w:hAnsi="Times New Roman" w:cs="Times New Roman"/>
+          <w:sz w:val="24"/>
+          <w:szCs w:val="24"/>
+        </w:rPr>
+        <w:t xml:space="preserve">“ being at the beginning and end of the bar. You may now look in the folder where the videos are stored to find .mp4 versions of each video. </w:t>
+      </w:r>
+    </w:p>
+    <w:p>
+      <w:pPr>
+        <w:pStyle w:val="ListParagraph"/>
+        <w:numPr>
+          <w:ilvl w:val="0"/>
+          <w:numId w:val="4"/>
+        </w:numPr>
+        <w:rPr>
+          <w:rFonts w:ascii="Times New Roman" w:hAnsi="Times New Roman" w:cs="Times New Roman"/>
+          <w:sz w:val="24"/>
+          <w:szCs w:val="24"/>
+        </w:rPr>
+      </w:pPr>
+      <w:r>
+        <w:rPr>
+          <w:rFonts w:ascii="Times New Roman" w:hAnsi="Times New Roman" w:cs="Times New Roman"/>
+          <w:sz w:val="24"/>
+          <w:szCs w:val="24"/>
+        </w:rPr>
+        <w:t>Move this .mp4 videos to the Experiment Annotation App’s “Videos” folder.</w:t>
+      </w:r>
+    </w:p>
+    <w:p>
+      <w:pPr>
+        <w:ind w:left="360"/>
+        <w:rPr>
+          <w:rFonts w:ascii="Times New Roman" w:hAnsi="Times New Roman" w:cs="Times New Roman"/>
+          <w:sz w:val="24"/>
+          <w:szCs w:val="24"/>
+        </w:rPr>
+      </w:pPr>
+      <w:r>
+        <w:rPr>
+          <w:rFonts w:ascii="Times New Roman" w:hAnsi="Times New Roman" w:cs="Times New Roman"/>
+          <w:sz w:val="24"/>
+          <w:szCs w:val="24"/>
+        </w:rPr>
+        <w:t>Note: Conversion time is approximately 5 seconds per 1 minute of video.</w:t>
+      </w:r>
+    </w:p>
+    <w:p>
+      <w:pPr>
+        <w:pStyle w:val="Title"/>
+        <w:jc w:val="center"/>
+      </w:pPr>
+      <w:r>
+        <w:lastRenderedPageBreak/>
         <w:t>Video Player</w:t>
       </w:r>
     </w:p>
@@ -513,122 +1047,122 @@
         </w:rPr>
         <w:t xml:space="preserve"> folder</w:t>
       </w:r>
+      <w:r>
+        <w:rPr>
+          <w:rFonts w:ascii="Times New Roman" w:hAnsi="Times New Roman" w:cs="Times New Roman"/>
+          <w:sz w:val="24"/>
+          <w:szCs w:val="24"/>
+        </w:rPr>
+        <w:t>.</w:t>
+      </w:r>
+    </w:p>
+    <w:p>
+      <w:pPr>
+        <w:rPr>
+          <w:rFonts w:ascii="Times New Roman" w:hAnsi="Times New Roman" w:cs="Times New Roman"/>
+          <w:sz w:val="24"/>
+          <w:szCs w:val="24"/>
+        </w:rPr>
+      </w:pPr>
+      <w:r>
+        <w:rPr>
+          <w:rFonts w:ascii="Times New Roman" w:hAnsi="Times New Roman" w:cs="Times New Roman"/>
+          <w:sz w:val="24"/>
+          <w:szCs w:val="24"/>
+        </w:rPr>
+        <w:t>Next, the below video buttons are the “scoring” video manipulation buttons. From left to right, the items are as follows:</w:t>
+      </w:r>
+    </w:p>
+    <w:p>
+      <w:pPr>
+        <w:pStyle w:val="ListParagraph"/>
+        <w:numPr>
+          <w:ilvl w:val="0"/>
+          <w:numId w:val="3"/>
+        </w:numPr>
+        <w:rPr>
+          <w:rFonts w:ascii="Times New Roman" w:hAnsi="Times New Roman" w:cs="Times New Roman"/>
+          <w:sz w:val="24"/>
+          <w:szCs w:val="24"/>
+        </w:rPr>
+      </w:pPr>
+      <w:r>
+        <w:rPr>
+          <w:rFonts w:ascii="Times New Roman" w:hAnsi="Times New Roman" w:cs="Times New Roman"/>
+          <w:sz w:val="24"/>
+          <w:szCs w:val="24"/>
+        </w:rPr>
+        <w:t>The textbox for entering the scoring time in seconds</w:t>
+      </w:r>
+    </w:p>
+    <w:p>
+      <w:pPr>
+        <w:pStyle w:val="ListParagraph"/>
+        <w:numPr>
+          <w:ilvl w:val="0"/>
+          <w:numId w:val="3"/>
+        </w:numPr>
+        <w:rPr>
+          <w:rFonts w:ascii="Times New Roman" w:hAnsi="Times New Roman" w:cs="Times New Roman"/>
+          <w:sz w:val="24"/>
+          <w:szCs w:val="24"/>
+        </w:rPr>
+      </w:pPr>
+      <w:r>
+        <w:rPr>
+          <w:rFonts w:ascii="Times New Roman" w:hAnsi="Times New Roman" w:cs="Times New Roman"/>
+          <w:sz w:val="24"/>
+          <w:szCs w:val="24"/>
+        </w:rPr>
+        <w:t>The play button. This button starts the video at whatever point it currently is and starts the countdown to 0. Once the countdown hits 0, the video automatically pauses.</w:t>
+      </w:r>
+    </w:p>
+    <w:p>
+      <w:pPr>
+        <w:pStyle w:val="ListParagraph"/>
+        <w:numPr>
+          <w:ilvl w:val="0"/>
+          <w:numId w:val="3"/>
+        </w:numPr>
+        <w:rPr>
+          <w:rFonts w:ascii="Times New Roman" w:hAnsi="Times New Roman" w:cs="Times New Roman"/>
+          <w:sz w:val="24"/>
+          <w:szCs w:val="24"/>
+        </w:rPr>
+      </w:pPr>
+      <w:r>
+        <w:rPr>
+          <w:rFonts w:ascii="Times New Roman" w:hAnsi="Times New Roman" w:cs="Times New Roman"/>
+          <w:sz w:val="24"/>
+          <w:szCs w:val="24"/>
+        </w:rPr>
+        <w:lastRenderedPageBreak/>
+        <w:t>The pause button. This button will pause both the video and the countdown timer.</w:t>
+      </w:r>
+    </w:p>
+    <w:p>
+      <w:pPr>
+        <w:pStyle w:val="ListParagraph"/>
+        <w:numPr>
+          <w:ilvl w:val="0"/>
+          <w:numId w:val="3"/>
+        </w:numPr>
+        <w:rPr>
+          <w:rFonts w:ascii="Times New Roman" w:hAnsi="Times New Roman" w:cs="Times New Roman"/>
+          <w:sz w:val="24"/>
+          <w:szCs w:val="24"/>
+        </w:rPr>
+      </w:pPr>
+      <w:r>
+        <w:rPr>
+          <w:rFonts w:ascii="Times New Roman" w:hAnsi="Times New Roman" w:cs="Times New Roman"/>
+          <w:sz w:val="24"/>
+          <w:szCs w:val="24"/>
+        </w:rPr>
+        <w:t>The stop button. This button will pause the video, return the video to the 0 second mark, and reset the timer to the previously entered time.</w:t>
+      </w:r>
       <w:bookmarkStart w:id="0" w:name="_GoBack"/>
       <w:bookmarkEnd w:id="0"/>
-      <w:r>
-        <w:rPr>
-          <w:rFonts w:ascii="Times New Roman" w:hAnsi="Times New Roman" w:cs="Times New Roman"/>
-          <w:sz w:val="24"/>
-          <w:szCs w:val="24"/>
-        </w:rPr>
-        <w:t>.</w:t>
-      </w:r>
-    </w:p>
-    <w:p>
-      <w:pPr>
-        <w:rPr>
-          <w:rFonts w:ascii="Times New Roman" w:hAnsi="Times New Roman" w:cs="Times New Roman"/>
-          <w:sz w:val="24"/>
-          <w:szCs w:val="24"/>
-        </w:rPr>
-      </w:pPr>
-      <w:r>
-        <w:rPr>
-          <w:rFonts w:ascii="Times New Roman" w:hAnsi="Times New Roman" w:cs="Times New Roman"/>
-          <w:sz w:val="24"/>
-          <w:szCs w:val="24"/>
-        </w:rPr>
-        <w:t>Next, the below video buttons are the “scoring” video manipulation buttons. From left to right, the items are as follows:</w:t>
-      </w:r>
-    </w:p>
-    <w:p>
-      <w:pPr>
-        <w:pStyle w:val="ListParagraph"/>
-        <w:numPr>
-          <w:ilvl w:val="0"/>
-          <w:numId w:val="3"/>
-        </w:numPr>
-        <w:rPr>
-          <w:rFonts w:ascii="Times New Roman" w:hAnsi="Times New Roman" w:cs="Times New Roman"/>
-          <w:sz w:val="24"/>
-          <w:szCs w:val="24"/>
-        </w:rPr>
-      </w:pPr>
-      <w:r>
-        <w:rPr>
-          <w:rFonts w:ascii="Times New Roman" w:hAnsi="Times New Roman" w:cs="Times New Roman"/>
-          <w:sz w:val="24"/>
-          <w:szCs w:val="24"/>
-        </w:rPr>
-        <w:t>The textbox for entering the scoring time in seconds</w:t>
-      </w:r>
-    </w:p>
-    <w:p>
-      <w:pPr>
-        <w:pStyle w:val="ListParagraph"/>
-        <w:numPr>
-          <w:ilvl w:val="0"/>
-          <w:numId w:val="3"/>
-        </w:numPr>
-        <w:rPr>
-          <w:rFonts w:ascii="Times New Roman" w:hAnsi="Times New Roman" w:cs="Times New Roman"/>
-          <w:sz w:val="24"/>
-          <w:szCs w:val="24"/>
-        </w:rPr>
-      </w:pPr>
-      <w:r>
-        <w:rPr>
-          <w:rFonts w:ascii="Times New Roman" w:hAnsi="Times New Roman" w:cs="Times New Roman"/>
-          <w:sz w:val="24"/>
-          <w:szCs w:val="24"/>
-        </w:rPr>
-        <w:t>The play button. This button starts the video at whatever point it currently is and starts the countdown to 0. Once the countdown hits 0, the video automatically pauses.</w:t>
-      </w:r>
-    </w:p>
-    <w:p>
-      <w:pPr>
-        <w:pStyle w:val="ListParagraph"/>
-        <w:numPr>
-          <w:ilvl w:val="0"/>
-          <w:numId w:val="3"/>
-        </w:numPr>
-        <w:rPr>
-          <w:rFonts w:ascii="Times New Roman" w:hAnsi="Times New Roman" w:cs="Times New Roman"/>
-          <w:sz w:val="24"/>
-          <w:szCs w:val="24"/>
-        </w:rPr>
-      </w:pPr>
-      <w:r>
-        <w:rPr>
-          <w:rFonts w:ascii="Times New Roman" w:hAnsi="Times New Roman" w:cs="Times New Roman"/>
-          <w:sz w:val="24"/>
-          <w:szCs w:val="24"/>
-        </w:rPr>
-        <w:lastRenderedPageBreak/>
-        <w:t>The pause button. This button will pause both the video and the countdown timer.</w:t>
-      </w:r>
-    </w:p>
-    <w:p>
-      <w:pPr>
-        <w:pStyle w:val="ListParagraph"/>
-        <w:numPr>
-          <w:ilvl w:val="0"/>
-          <w:numId w:val="3"/>
-        </w:numPr>
-        <w:rPr>
-          <w:rFonts w:ascii="Times New Roman" w:hAnsi="Times New Roman" w:cs="Times New Roman"/>
-          <w:sz w:val="24"/>
-          <w:szCs w:val="24"/>
-        </w:rPr>
-      </w:pPr>
-      <w:r>
-        <w:rPr>
-          <w:rFonts w:ascii="Times New Roman" w:hAnsi="Times New Roman" w:cs="Times New Roman"/>
-          <w:sz w:val="24"/>
-          <w:szCs w:val="24"/>
-        </w:rPr>
-        <w:t>The stop button. This button will pause the video, return the video to the 0 second mark, and reset the timer to the previously entered time.</w:t>
-      </w:r>
     </w:p>
     <w:p>
       <w:pPr>
@@ -990,6 +1524,92 @@
       </w:rPr>
     </w:lvl>
   </w:abstractNum>
+  <w:abstractNum w:abstractNumId="3" w15:restartNumberingAfterBreak="0">
+    <w:nsid w:val="69860B86"/>
+    <w:multiLevelType w:val="hybridMultilevel"/>
+    <w:tmpl w:val="6A9A2E50"/>
+    <w:lvl w:ilvl="0" w:tplc="0409000F">
+      <w:start w:val="1"/>
+      <w:numFmt w:val="decimal"/>
+      <w:lvlText w:val="%1."/>
+      <w:lvlJc w:val="left"/>
+      <w:pPr>
+        <w:ind w:left="720" w:hanging="360"/>
+      </w:pPr>
+    </w:lvl>
+    <w:lvl w:ilvl="1" w:tplc="04090019" w:tentative="1">
+      <w:start w:val="1"/>
+      <w:numFmt w:val="lowerLetter"/>
+      <w:lvlText w:val="%2."/>
+      <w:lvlJc w:val="left"/>
+      <w:pPr>
+        <w:ind w:left="1440" w:hanging="360"/>
+      </w:pPr>
+    </w:lvl>
+    <w:lvl w:ilvl="2" w:tplc="0409001B" w:tentative="1">
+      <w:start w:val="1"/>
+      <w:numFmt w:val="lowerRoman"/>
+      <w:lvlText w:val="%3."/>
+      <w:lvlJc w:val="right"/>
+      <w:pPr>
+        <w:ind w:left="2160" w:hanging="180"/>
+      </w:pPr>
+    </w:lvl>
+    <w:lvl w:ilvl="3" w:tplc="0409000F" w:tentative="1">
+      <w:start w:val="1"/>
+      <w:numFmt w:val="decimal"/>
+      <w:lvlText w:val="%4."/>
+      <w:lvlJc w:val="left"/>
+      <w:pPr>
+        <w:ind w:left="2880" w:hanging="360"/>
+      </w:pPr>
+    </w:lvl>
+    <w:lvl w:ilvl="4" w:tplc="04090019" w:tentative="1">
+      <w:start w:val="1"/>
+      <w:numFmt w:val="lowerLetter"/>
+      <w:lvlText w:val="%5."/>
+      <w:lvlJc w:val="left"/>
+      <w:pPr>
+        <w:ind w:left="3600" w:hanging="360"/>
+      </w:pPr>
+    </w:lvl>
+    <w:lvl w:ilvl="5" w:tplc="0409001B" w:tentative="1">
+      <w:start w:val="1"/>
+      <w:numFmt w:val="lowerRoman"/>
+      <w:lvlText w:val="%6."/>
+      <w:lvlJc w:val="right"/>
+      <w:pPr>
+        <w:ind w:left="4320" w:hanging="180"/>
+      </w:pPr>
+    </w:lvl>
+    <w:lvl w:ilvl="6" w:tplc="0409000F" w:tentative="1">
+      <w:start w:val="1"/>
+      <w:numFmt w:val="decimal"/>
+      <w:lvlText w:val="%7."/>
+      <w:lvlJc w:val="left"/>
+      <w:pPr>
+        <w:ind w:left="5040" w:hanging="360"/>
+      </w:pPr>
+    </w:lvl>
+    <w:lvl w:ilvl="7" w:tplc="04090019" w:tentative="1">
+      <w:start w:val="1"/>
+      <w:numFmt w:val="lowerLetter"/>
+      <w:lvlText w:val="%8."/>
+      <w:lvlJc w:val="left"/>
+      <w:pPr>
+        <w:ind w:left="5760" w:hanging="360"/>
+      </w:pPr>
+    </w:lvl>
+    <w:lvl w:ilvl="8" w:tplc="0409001B" w:tentative="1">
+      <w:start w:val="1"/>
+      <w:numFmt w:val="lowerRoman"/>
+      <w:lvlText w:val="%9."/>
+      <w:lvlJc w:val="right"/>
+      <w:pPr>
+        <w:ind w:left="6480" w:hanging="180"/>
+      </w:pPr>
+    </w:lvl>
+  </w:abstractNum>
   <w:num w:numId="1">
     <w:abstractNumId w:val="1"/>
   </w:num>
@@ -998,6 +1618,9 @@
   </w:num>
   <w:num w:numId="3">
     <w:abstractNumId w:val="0"/>
+  </w:num>
+  <w:num w:numId="4">
+    <w:abstractNumId w:val="3"/>
   </w:num>
 </w:numbering>
 </file>

</xml_diff>

<commit_message>
Added missing URL to User Manual
</commit_message>
<xml_diff>
--- a/User Manual.docx
+++ b/User Manual.docx
@@ -61,24 +61,66 @@
           <w:sz w:val="24"/>
           <w:szCs w:val="24"/>
         </w:rPr>
-        <w:t xml:space="preserve"> to .mp4. To do this, we must download the software called “VLC Media Player” to convert one or more videos at a time. To start, click the button “Download Converter” at the top right of the app. Note that this requires an internet connection, if no connection is present please download this software ahead of time. </w:t>
-      </w:r>
-    </w:p>
-    <w:p>
-      <w:pPr>
-        <w:rPr>
-          <w:rFonts w:ascii="Times New Roman" w:hAnsi="Times New Roman" w:cs="Times New Roman"/>
-          <w:sz w:val="24"/>
-          <w:szCs w:val="24"/>
-        </w:rPr>
-      </w:pPr>
-      <w:r>
-        <w:rPr>
-          <w:rFonts w:ascii="Times New Roman" w:hAnsi="Times New Roman" w:cs="Times New Roman"/>
-          <w:sz w:val="24"/>
-          <w:szCs w:val="24"/>
-        </w:rPr>
-        <w:t>Once at the download page, you will see the following download button near the center of the screen. Click the down arrow on the right of the button to select your Operating System. Once selected, click the Download VLC button to download the software.</w:t>
+        <w:t xml:space="preserve"> to .mp4. To do this, we must download the software called “VLC Media Player” to convert one or more videos at a time. To start, click the button “Download Converter” at the top right of the app. Note that this requires an internet connection, if no connection is present please download this software ahead of time</w:t>
+      </w:r>
+      <w:r>
+        <w:rPr>
+          <w:rFonts w:ascii="Times New Roman" w:hAnsi="Times New Roman" w:cs="Times New Roman"/>
+          <w:sz w:val="24"/>
+          <w:szCs w:val="24"/>
+        </w:rPr>
+        <w:t xml:space="preserve"> (</w:t>
+      </w:r>
+      <w:r>
+        <w:rPr>
+          <w:rFonts w:ascii="Times New Roman" w:hAnsi="Times New Roman" w:cs="Times New Roman"/>
+          <w:sz w:val="24"/>
+          <w:szCs w:val="24"/>
+        </w:rPr>
+        <w:t>https://www.videolan.org/vlc/index.html</w:t>
+      </w:r>
+      <w:r>
+        <w:rPr>
+          <w:rFonts w:ascii="Times New Roman" w:hAnsi="Times New Roman" w:cs="Times New Roman"/>
+          <w:sz w:val="24"/>
+          <w:szCs w:val="24"/>
+        </w:rPr>
+        <w:t>)</w:t>
+      </w:r>
+      <w:r>
+        <w:rPr>
+          <w:rFonts w:ascii="Times New Roman" w:hAnsi="Times New Roman" w:cs="Times New Roman"/>
+          <w:sz w:val="24"/>
+          <w:szCs w:val="24"/>
+        </w:rPr>
+        <w:t xml:space="preserve">. </w:t>
+      </w:r>
+    </w:p>
+    <w:p>
+      <w:pPr>
+        <w:rPr>
+          <w:rFonts w:ascii="Times New Roman" w:hAnsi="Times New Roman" w:cs="Times New Roman"/>
+          <w:sz w:val="24"/>
+          <w:szCs w:val="24"/>
+        </w:rPr>
+      </w:pPr>
+      <w:r>
+        <w:rPr>
+          <w:rFonts w:ascii="Times New Roman" w:hAnsi="Times New Roman" w:cs="Times New Roman"/>
+          <w:sz w:val="24"/>
+          <w:szCs w:val="24"/>
+        </w:rPr>
+        <w:t xml:space="preserve">Once at the download page, you will see the following download button near the center of the screen. Click the down arrow on the right of the button </w:t>
+      </w:r>
+      <w:bookmarkStart w:id="0" w:name="_GoBack"/>
+      <w:bookmarkEnd w:id="0"/>
+      <w:r>
+        <w:rPr>
+          <w:rFonts w:ascii="Times New Roman" w:hAnsi="Times New Roman" w:cs="Times New Roman"/>
+          <w:sz w:val="24"/>
+          <w:szCs w:val="24"/>
+        </w:rPr>
+        <w:t>to select your Operating System. Once selected, click the Download VLC button to download the software.</w:t>
       </w:r>
     </w:p>
     <w:p>
@@ -1161,8 +1203,6 @@
         </w:rPr>
         <w:t>The stop button. This button will pause the video, return the video to the 0 second mark, and reset the timer to the previously entered time.</w:t>
       </w:r>
-      <w:bookmarkStart w:id="0" w:name="_GoBack"/>
-      <w:bookmarkEnd w:id="0"/>
     </w:p>
     <w:p>
       <w:pPr>

</xml_diff>